<commit_message>
edit usecase nghiệp vụ và mô tả tuyến xe chuyến xe, by ndtich
</commit_message>
<xml_diff>
--- a/[SRS] [TOMORROW] [QLXeKhach].docx
+++ b/[SRS] [TOMORROW] [QLXeKhach].docx
@@ -2156,15 +2156,7 @@
               <w:rPr>
                 <w:rStyle w:val="fontstyle01"/>
               </w:rPr>
-              <w:t>trạ</w:t>
-            </w:r>
-            <w:bookmarkStart w:id="0" w:name="_GoBack"/>
-            <w:bookmarkEnd w:id="0"/>
-            <w:r>
-              <w:rPr>
-                <w:rStyle w:val="fontstyle01"/>
-              </w:rPr>
-              <w:t>m</w:t>
+              <w:t>trạm</w:t>
             </w:r>
             <w:proofErr w:type="spellEnd"/>
             <w:r>
@@ -3461,6 +3453,7 @@
               <w:t xml:space="preserve"> </w:t>
             </w:r>
             <w:proofErr w:type="spellStart"/>
+            <w:proofErr w:type="gramStart"/>
             <w:r>
               <w:rPr>
                 <w:rStyle w:val="fontstyle01"/>
@@ -3469,6 +3462,7 @@
               <w:t>đốc</w:t>
             </w:r>
             <w:proofErr w:type="spellEnd"/>
+            <w:proofErr w:type="gramEnd"/>
             <w:r>
               <w:rPr>
                 <w:rStyle w:val="fontstyle01"/>
@@ -3814,7 +3808,10 @@
             </w:r>
             <w:proofErr w:type="spellEnd"/>
             <w:r>
-              <w:t>: UCNV-1</w:t>
+              <w:t>: UCNV-</w:t>
+            </w:r>
+            <w:r>
+              <w:t>2</w:t>
             </w:r>
           </w:p>
         </w:tc>
@@ -4158,110 +4155,185 @@
             </w:r>
             <w:proofErr w:type="spellStart"/>
             <w:r>
-              <w:t>thực</w:t>
-            </w:r>
-            <w:proofErr w:type="spellEnd"/>
-            <w:r>
-              <w:t xml:space="preserve"> </w:t>
-            </w:r>
-            <w:proofErr w:type="spellStart"/>
-            <w:r>
-              <w:t>hiện</w:t>
-            </w:r>
-            <w:proofErr w:type="spellEnd"/>
-            <w:r>
-              <w:t xml:space="preserve"> </w:t>
-            </w:r>
-            <w:proofErr w:type="spellStart"/>
-            <w:r>
-              <w:t>các</w:t>
-            </w:r>
-            <w:proofErr w:type="spellEnd"/>
-            <w:r>
-              <w:t xml:space="preserve"> </w:t>
-            </w:r>
-            <w:proofErr w:type="spellStart"/>
-            <w:r>
-              <w:t>bước</w:t>
-            </w:r>
-            <w:proofErr w:type="spellEnd"/>
-            <w:r>
-              <w:t xml:space="preserve"> </w:t>
-            </w:r>
-            <w:proofErr w:type="spellStart"/>
-            <w:r>
-              <w:t>khảo</w:t>
-            </w:r>
-            <w:proofErr w:type="spellEnd"/>
-            <w:r>
-              <w:t xml:space="preserve"> </w:t>
-            </w:r>
-            <w:proofErr w:type="spellStart"/>
-            <w:r>
-              <w:t>sát</w:t>
-            </w:r>
-            <w:proofErr w:type="spellEnd"/>
-            <w:r>
-              <w:t xml:space="preserve"> </w:t>
-            </w:r>
-            <w:proofErr w:type="spellStart"/>
-            <w:r>
-              <w:t>giống</w:t>
-            </w:r>
-            <w:proofErr w:type="spellEnd"/>
-            <w:r>
-              <w:t xml:space="preserve"> </w:t>
-            </w:r>
-            <w:proofErr w:type="spellStart"/>
-            <w:r>
-              <w:t>với</w:t>
-            </w:r>
-            <w:proofErr w:type="spellEnd"/>
-            <w:r>
-              <w:t xml:space="preserve"> </w:t>
-            </w:r>
-            <w:proofErr w:type="spellStart"/>
-            <w:r>
-              <w:t>nghiệp</w:t>
-            </w:r>
-            <w:proofErr w:type="spellEnd"/>
-            <w:r>
-              <w:t xml:space="preserve"> </w:t>
-            </w:r>
-            <w:proofErr w:type="spellStart"/>
-            <w:r>
-              <w:t>vụ</w:t>
-            </w:r>
-            <w:proofErr w:type="spellEnd"/>
-            <w:r>
-              <w:t xml:space="preserve"> </w:t>
-            </w:r>
-            <w:proofErr w:type="spellStart"/>
-            <w:r>
-              <w:t>mở</w:t>
-            </w:r>
-            <w:proofErr w:type="spellEnd"/>
-            <w:r>
-              <w:t xml:space="preserve"> </w:t>
-            </w:r>
-            <w:proofErr w:type="spellStart"/>
-            <w:r>
-              <w:t>tuyến</w:t>
-            </w:r>
-            <w:proofErr w:type="spellEnd"/>
-            <w:r>
-              <w:t xml:space="preserve"> </w:t>
-            </w:r>
-            <w:proofErr w:type="spellStart"/>
-            <w:proofErr w:type="gramStart"/>
-            <w:r>
-              <w:t>xe</w:t>
-            </w:r>
-            <w:proofErr w:type="spellEnd"/>
-            <w:proofErr w:type="gramEnd"/>
-            <w:r>
-              <w:t>.</w:t>
-            </w:r>
+              <w:t>tìm</w:t>
+            </w:r>
+            <w:proofErr w:type="spellEnd"/>
+            <w:r>
+              <w:t xml:space="preserve"> </w:t>
+            </w:r>
+            <w:proofErr w:type="spellStart"/>
+            <w:r>
+              <w:t>trạm</w:t>
+            </w:r>
+            <w:proofErr w:type="spellEnd"/>
+            <w:r>
+              <w:t xml:space="preserve"> </w:t>
+            </w:r>
+            <w:proofErr w:type="spellStart"/>
+            <w:r>
+              <w:t>bắt</w:t>
+            </w:r>
+            <w:proofErr w:type="spellEnd"/>
+            <w:r>
+              <w:t xml:space="preserve"> </w:t>
+            </w:r>
+            <w:proofErr w:type="spellStart"/>
+            <w:r>
+              <w:t>đầu</w:t>
+            </w:r>
+            <w:proofErr w:type="spellEnd"/>
+            <w:r>
+              <w:t xml:space="preserve"> </w:t>
+            </w:r>
+            <w:proofErr w:type="spellStart"/>
+            <w:r>
+              <w:t>bao</w:t>
+            </w:r>
+            <w:proofErr w:type="spellEnd"/>
+            <w:r>
+              <w:t xml:space="preserve"> </w:t>
+            </w:r>
+            <w:proofErr w:type="spellStart"/>
+            <w:r>
+              <w:t>gồm</w:t>
+            </w:r>
+            <w:proofErr w:type="spellEnd"/>
+            <w:r>
+              <w:t xml:space="preserve"> </w:t>
+            </w:r>
+            <w:proofErr w:type="spellStart"/>
+            <w:r>
+              <w:t>tìm</w:t>
+            </w:r>
+            <w:proofErr w:type="spellEnd"/>
+            <w:r>
+              <w:t xml:space="preserve"> </w:t>
+            </w:r>
+            <w:proofErr w:type="spellStart"/>
+            <w:r>
+              <w:t>mặt</w:t>
+            </w:r>
+            <w:proofErr w:type="spellEnd"/>
+            <w:r>
+              <w:t xml:space="preserve"> </w:t>
+            </w:r>
+            <w:proofErr w:type="spellStart"/>
+            <w:r>
+              <w:t>bằng</w:t>
+            </w:r>
+            <w:proofErr w:type="spellEnd"/>
+            <w:r>
+              <w:t xml:space="preserve">, </w:t>
+            </w:r>
+            <w:proofErr w:type="spellStart"/>
+            <w:r>
+              <w:t>thỏa</w:t>
+            </w:r>
+            <w:proofErr w:type="spellEnd"/>
+            <w:r>
+              <w:t xml:space="preserve"> </w:t>
+            </w:r>
+            <w:proofErr w:type="spellStart"/>
+            <w:r>
+              <w:t>thuận</w:t>
+            </w:r>
+            <w:proofErr w:type="spellEnd"/>
+            <w:r>
+              <w:t xml:space="preserve"> </w:t>
+            </w:r>
+            <w:proofErr w:type="spellStart"/>
+            <w:r>
+              <w:t>giá</w:t>
+            </w:r>
+            <w:proofErr w:type="spellEnd"/>
+            <w:r>
+              <w:t xml:space="preserve"> </w:t>
+            </w:r>
+            <w:proofErr w:type="spellStart"/>
+            <w:r>
+              <w:t>cả</w:t>
+            </w:r>
+            <w:proofErr w:type="spellEnd"/>
+            <w:r>
+              <w:t xml:space="preserve">, </w:t>
+            </w:r>
+            <w:proofErr w:type="spellStart"/>
+            <w:r>
+              <w:t>lập</w:t>
+            </w:r>
+            <w:proofErr w:type="spellEnd"/>
+            <w:r>
+              <w:t xml:space="preserve"> </w:t>
+            </w:r>
+            <w:proofErr w:type="spellStart"/>
+            <w:r>
+              <w:t>hợp</w:t>
+            </w:r>
+            <w:proofErr w:type="spellEnd"/>
+            <w:r>
+              <w:t xml:space="preserve"> </w:t>
+            </w:r>
+            <w:proofErr w:type="spellStart"/>
+            <w:r>
+              <w:t>đồng</w:t>
+            </w:r>
+            <w:proofErr w:type="spellEnd"/>
+            <w:r>
+              <w:t xml:space="preserve"> </w:t>
+            </w:r>
+            <w:proofErr w:type="spellStart"/>
+            <w:r>
+              <w:t>thành</w:t>
+            </w:r>
+            <w:proofErr w:type="spellEnd"/>
+            <w:r>
+              <w:t xml:space="preserve"> </w:t>
+            </w:r>
+            <w:proofErr w:type="spellStart"/>
+            <w:r>
+              <w:t>lập</w:t>
+            </w:r>
+            <w:proofErr w:type="spellEnd"/>
+            <w:r>
+              <w:t xml:space="preserve"> </w:t>
+            </w:r>
+            <w:proofErr w:type="spellStart"/>
+            <w:r>
+              <w:t>trạm</w:t>
+            </w:r>
+            <w:proofErr w:type="spellEnd"/>
+            <w:r>
+              <w:t xml:space="preserve">, </w:t>
+            </w:r>
+            <w:proofErr w:type="spellStart"/>
+            <w:r>
+              <w:t>ghi</w:t>
+            </w:r>
+            <w:proofErr w:type="spellEnd"/>
+            <w:r>
+              <w:t xml:space="preserve"> </w:t>
+            </w:r>
+            <w:proofErr w:type="spellStart"/>
+            <w:r>
+              <w:t>nhân</w:t>
+            </w:r>
+            <w:proofErr w:type="spellEnd"/>
+            <w:r>
+              <w:t xml:space="preserve"> </w:t>
+            </w:r>
+            <w:proofErr w:type="spellStart"/>
+            <w:r>
+              <w:t>thông</w:t>
+            </w:r>
+            <w:proofErr w:type="spellEnd"/>
+            <w:r>
+              <w:t xml:space="preserve"> tin </w:t>
+            </w:r>
+            <w:proofErr w:type="spellStart"/>
+            <w:r>
+              <w:t>lại</w:t>
+            </w:r>
+            <w:proofErr w:type="spellEnd"/>
           </w:p>
           <w:p>
             <w:pPr>
@@ -4272,6 +4344,1071 @@
               </w:numPr>
               <w:cnfStyle w:val="000000100000" w:firstRow="0" w:lastRow="0" w:firstColumn="0" w:lastColumn="0" w:oddVBand="0" w:evenVBand="0" w:oddHBand="1" w:evenHBand="0" w:firstRowFirstColumn="0" w:firstRowLastColumn="0" w:lastRowFirstColumn="0" w:lastRowLastColumn="0"/>
             </w:pPr>
+            <w:proofErr w:type="spellStart"/>
+            <w:r>
+              <w:rPr>
+                <w:rStyle w:val="fontstyle01"/>
+              </w:rPr>
+              <w:t>Nhân</w:t>
+            </w:r>
+            <w:proofErr w:type="spellEnd"/>
+            <w:r>
+              <w:rPr>
+                <w:rStyle w:val="fontstyle01"/>
+              </w:rPr>
+              <w:t xml:space="preserve"> </w:t>
+            </w:r>
+            <w:proofErr w:type="spellStart"/>
+            <w:r>
+              <w:rPr>
+                <w:rStyle w:val="fontstyle01"/>
+              </w:rPr>
+              <w:t>viên</w:t>
+            </w:r>
+            <w:proofErr w:type="spellEnd"/>
+            <w:r>
+              <w:rPr>
+                <w:rStyle w:val="fontstyle01"/>
+              </w:rPr>
+              <w:t xml:space="preserve"> </w:t>
+            </w:r>
+            <w:proofErr w:type="spellStart"/>
+            <w:r>
+              <w:rPr>
+                <w:rStyle w:val="fontstyle01"/>
+              </w:rPr>
+              <w:t>tiếp</w:t>
+            </w:r>
+            <w:proofErr w:type="spellEnd"/>
+            <w:r>
+              <w:rPr>
+                <w:rStyle w:val="fontstyle01"/>
+              </w:rPr>
+              <w:t xml:space="preserve"> </w:t>
+            </w:r>
+            <w:proofErr w:type="spellStart"/>
+            <w:r>
+              <w:rPr>
+                <w:rStyle w:val="fontstyle01"/>
+              </w:rPr>
+              <w:t>tục</w:t>
+            </w:r>
+            <w:proofErr w:type="spellEnd"/>
+            <w:r>
+              <w:rPr>
+                <w:rStyle w:val="fontstyle01"/>
+              </w:rPr>
+              <w:t xml:space="preserve"> </w:t>
+            </w:r>
+            <w:proofErr w:type="spellStart"/>
+            <w:r>
+              <w:rPr>
+                <w:rStyle w:val="fontstyle01"/>
+              </w:rPr>
+              <w:t>tìm</w:t>
+            </w:r>
+            <w:proofErr w:type="spellEnd"/>
+            <w:r>
+              <w:rPr>
+                <w:rStyle w:val="fontstyle01"/>
+              </w:rPr>
+              <w:t xml:space="preserve"> </w:t>
+            </w:r>
+            <w:proofErr w:type="spellStart"/>
+            <w:r>
+              <w:rPr>
+                <w:rStyle w:val="fontstyle01"/>
+              </w:rPr>
+              <w:t>các</w:t>
+            </w:r>
+            <w:proofErr w:type="spellEnd"/>
+            <w:r>
+              <w:rPr>
+                <w:rStyle w:val="fontstyle01"/>
+              </w:rPr>
+              <w:t xml:space="preserve"> </w:t>
+            </w:r>
+            <w:proofErr w:type="spellStart"/>
+            <w:r>
+              <w:rPr>
+                <w:rStyle w:val="fontstyle01"/>
+              </w:rPr>
+              <w:t>trạm</w:t>
+            </w:r>
+            <w:proofErr w:type="spellEnd"/>
+            <w:r>
+              <w:rPr>
+                <w:rStyle w:val="fontstyle01"/>
+              </w:rPr>
+              <w:t xml:space="preserve"> </w:t>
+            </w:r>
+            <w:proofErr w:type="spellStart"/>
+            <w:r>
+              <w:rPr>
+                <w:rStyle w:val="fontstyle01"/>
+              </w:rPr>
+              <w:t>trung</w:t>
+            </w:r>
+            <w:proofErr w:type="spellEnd"/>
+            <w:r>
+              <w:rPr>
+                <w:rStyle w:val="fontstyle01"/>
+              </w:rPr>
+              <w:t xml:space="preserve"> </w:t>
+            </w:r>
+            <w:proofErr w:type="spellStart"/>
+            <w:r>
+              <w:rPr>
+                <w:rStyle w:val="fontstyle01"/>
+              </w:rPr>
+              <w:t>gian</w:t>
+            </w:r>
+            <w:proofErr w:type="spellEnd"/>
+            <w:r>
+              <w:rPr>
+                <w:rStyle w:val="fontstyle01"/>
+              </w:rPr>
+              <w:t xml:space="preserve"> </w:t>
+            </w:r>
+            <w:proofErr w:type="spellStart"/>
+            <w:r>
+              <w:rPr>
+                <w:rStyle w:val="fontstyle01"/>
+              </w:rPr>
+              <w:t>và</w:t>
+            </w:r>
+            <w:proofErr w:type="spellEnd"/>
+            <w:r>
+              <w:rPr>
+                <w:rStyle w:val="fontstyle01"/>
+              </w:rPr>
+              <w:t xml:space="preserve"> </w:t>
+            </w:r>
+            <w:proofErr w:type="spellStart"/>
+            <w:r>
+              <w:rPr>
+                <w:rStyle w:val="fontstyle01"/>
+              </w:rPr>
+              <w:t>trạm</w:t>
+            </w:r>
+            <w:proofErr w:type="spellEnd"/>
+            <w:r>
+              <w:rPr>
+                <w:rStyle w:val="fontstyle01"/>
+              </w:rPr>
+              <w:t xml:space="preserve"> </w:t>
+            </w:r>
+            <w:proofErr w:type="spellStart"/>
+            <w:r>
+              <w:rPr>
+                <w:rStyle w:val="fontstyle01"/>
+              </w:rPr>
+              <w:t>kết</w:t>
+            </w:r>
+            <w:proofErr w:type="spellEnd"/>
+            <w:r>
+              <w:rPr>
+                <w:rStyle w:val="fontstyle01"/>
+              </w:rPr>
+              <w:t xml:space="preserve"> </w:t>
+            </w:r>
+            <w:proofErr w:type="spellStart"/>
+            <w:r>
+              <w:rPr>
+                <w:rStyle w:val="fontstyle01"/>
+              </w:rPr>
+              <w:t>thúc</w:t>
+            </w:r>
+            <w:proofErr w:type="spellEnd"/>
+            <w:r>
+              <w:rPr>
+                <w:rStyle w:val="fontstyle01"/>
+              </w:rPr>
+              <w:t xml:space="preserve"> </w:t>
+            </w:r>
+            <w:proofErr w:type="spellStart"/>
+            <w:r>
+              <w:rPr>
+                <w:rStyle w:val="fontstyle01"/>
+              </w:rPr>
+              <w:t>cũng</w:t>
+            </w:r>
+            <w:proofErr w:type="spellEnd"/>
+            <w:r>
+              <w:rPr>
+                <w:rStyle w:val="fontstyle01"/>
+              </w:rPr>
+              <w:t xml:space="preserve"> </w:t>
+            </w:r>
+            <w:proofErr w:type="spellStart"/>
+            <w:r>
+              <w:rPr>
+                <w:rStyle w:val="fontstyle01"/>
+              </w:rPr>
+              <w:t>tương</w:t>
+            </w:r>
+            <w:proofErr w:type="spellEnd"/>
+            <w:r>
+              <w:rPr>
+                <w:rStyle w:val="fontstyle01"/>
+              </w:rPr>
+              <w:t xml:space="preserve"> </w:t>
+            </w:r>
+            <w:proofErr w:type="spellStart"/>
+            <w:r>
+              <w:rPr>
+                <w:rStyle w:val="fontstyle01"/>
+              </w:rPr>
+              <w:t>tự</w:t>
+            </w:r>
+            <w:proofErr w:type="spellEnd"/>
+            <w:r>
+              <w:rPr>
+                <w:color w:val="000000"/>
+                <w:sz w:val="26"/>
+                <w:szCs w:val="26"/>
+              </w:rPr>
+              <w:t xml:space="preserve"> </w:t>
+            </w:r>
+            <w:proofErr w:type="spellStart"/>
+            <w:r>
+              <w:rPr>
+                <w:rStyle w:val="fontstyle01"/>
+              </w:rPr>
+              <w:t>như</w:t>
+            </w:r>
+            <w:proofErr w:type="spellEnd"/>
+            <w:r>
+              <w:rPr>
+                <w:rStyle w:val="fontstyle01"/>
+              </w:rPr>
+              <w:t xml:space="preserve"> </w:t>
+            </w:r>
+            <w:proofErr w:type="spellStart"/>
+            <w:r>
+              <w:rPr>
+                <w:rStyle w:val="fontstyle01"/>
+              </w:rPr>
+              <w:t>trạm</w:t>
+            </w:r>
+            <w:proofErr w:type="spellEnd"/>
+            <w:r>
+              <w:rPr>
+                <w:rStyle w:val="fontstyle01"/>
+              </w:rPr>
+              <w:t xml:space="preserve"> </w:t>
+            </w:r>
+            <w:proofErr w:type="spellStart"/>
+            <w:r>
+              <w:rPr>
+                <w:rStyle w:val="fontstyle01"/>
+              </w:rPr>
+              <w:t>bắt</w:t>
+            </w:r>
+            <w:proofErr w:type="spellEnd"/>
+            <w:r>
+              <w:rPr>
+                <w:rStyle w:val="fontstyle01"/>
+              </w:rPr>
+              <w:t xml:space="preserve"> </w:t>
+            </w:r>
+            <w:proofErr w:type="spellStart"/>
+            <w:r>
+              <w:rPr>
+                <w:rStyle w:val="fontstyle01"/>
+              </w:rPr>
+              <w:t>đầu</w:t>
+            </w:r>
+            <w:proofErr w:type="spellEnd"/>
+          </w:p>
+          <w:p>
+            <w:pPr>
+              <w:pStyle w:val="MyTable1"/>
+              <w:numPr>
+                <w:ilvl w:val="0"/>
+                <w:numId w:val="22"/>
+              </w:numPr>
+              <w:cnfStyle w:val="000000100000" w:firstRow="0" w:lastRow="0" w:firstColumn="0" w:lastColumn="0" w:oddVBand="0" w:evenVBand="0" w:oddHBand="1" w:evenHBand="0" w:firstRowFirstColumn="0" w:firstRowLastColumn="0" w:lastRowFirstColumn="0" w:lastRowLastColumn="0"/>
+            </w:pPr>
+            <w:proofErr w:type="spellStart"/>
+            <w:r>
+              <w:rPr>
+                <w:rStyle w:val="fontstyle01"/>
+              </w:rPr>
+              <w:t>Nhân</w:t>
+            </w:r>
+            <w:proofErr w:type="spellEnd"/>
+            <w:r>
+              <w:rPr>
+                <w:rStyle w:val="fontstyle01"/>
+              </w:rPr>
+              <w:t xml:space="preserve"> </w:t>
+            </w:r>
+            <w:proofErr w:type="spellStart"/>
+            <w:r>
+              <w:rPr>
+                <w:rStyle w:val="fontstyle01"/>
+              </w:rPr>
+              <w:t>viên</w:t>
+            </w:r>
+            <w:proofErr w:type="spellEnd"/>
+            <w:r>
+              <w:rPr>
+                <w:rStyle w:val="fontstyle01"/>
+              </w:rPr>
+              <w:t xml:space="preserve"> </w:t>
+            </w:r>
+            <w:proofErr w:type="spellStart"/>
+            <w:r>
+              <w:rPr>
+                <w:rStyle w:val="fontstyle01"/>
+              </w:rPr>
+              <w:t>khảo</w:t>
+            </w:r>
+            <w:proofErr w:type="spellEnd"/>
+            <w:r>
+              <w:rPr>
+                <w:rStyle w:val="fontstyle01"/>
+              </w:rPr>
+              <w:t xml:space="preserve"> </w:t>
+            </w:r>
+            <w:proofErr w:type="spellStart"/>
+            <w:r>
+              <w:rPr>
+                <w:rStyle w:val="fontstyle01"/>
+              </w:rPr>
+              <w:t>sát</w:t>
+            </w:r>
+            <w:proofErr w:type="spellEnd"/>
+            <w:r>
+              <w:rPr>
+                <w:rStyle w:val="fontstyle01"/>
+              </w:rPr>
+              <w:t xml:space="preserve"> </w:t>
+            </w:r>
+            <w:proofErr w:type="spellStart"/>
+            <w:r>
+              <w:rPr>
+                <w:rStyle w:val="fontstyle01"/>
+              </w:rPr>
+              <w:t>các</w:t>
+            </w:r>
+            <w:proofErr w:type="spellEnd"/>
+            <w:r>
+              <w:rPr>
+                <w:rStyle w:val="fontstyle01"/>
+              </w:rPr>
+              <w:t xml:space="preserve"> </w:t>
+            </w:r>
+            <w:proofErr w:type="spellStart"/>
+            <w:r>
+              <w:rPr>
+                <w:rStyle w:val="fontstyle01"/>
+              </w:rPr>
+              <w:t>tuyến</w:t>
+            </w:r>
+            <w:proofErr w:type="spellEnd"/>
+            <w:r>
+              <w:rPr>
+                <w:rStyle w:val="fontstyle01"/>
+              </w:rPr>
+              <w:t xml:space="preserve"> </w:t>
+            </w:r>
+            <w:proofErr w:type="spellStart"/>
+            <w:r>
+              <w:rPr>
+                <w:rStyle w:val="fontstyle01"/>
+              </w:rPr>
+              <w:t>đường</w:t>
+            </w:r>
+            <w:proofErr w:type="spellEnd"/>
+            <w:r>
+              <w:rPr>
+                <w:rStyle w:val="fontstyle01"/>
+              </w:rPr>
+              <w:t xml:space="preserve"> </w:t>
+            </w:r>
+            <w:proofErr w:type="spellStart"/>
+            <w:r>
+              <w:rPr>
+                <w:rStyle w:val="fontstyle01"/>
+              </w:rPr>
+              <w:t>có</w:t>
+            </w:r>
+            <w:proofErr w:type="spellEnd"/>
+            <w:r>
+              <w:rPr>
+                <w:rStyle w:val="fontstyle01"/>
+              </w:rPr>
+              <w:t xml:space="preserve"> </w:t>
+            </w:r>
+            <w:proofErr w:type="spellStart"/>
+            <w:r>
+              <w:rPr>
+                <w:rStyle w:val="fontstyle01"/>
+              </w:rPr>
+              <w:t>thể</w:t>
+            </w:r>
+            <w:proofErr w:type="spellEnd"/>
+            <w:r>
+              <w:rPr>
+                <w:rStyle w:val="fontstyle01"/>
+              </w:rPr>
+              <w:t xml:space="preserve"> </w:t>
+            </w:r>
+            <w:proofErr w:type="spellStart"/>
+            <w:r>
+              <w:rPr>
+                <w:rStyle w:val="fontstyle01"/>
+              </w:rPr>
+              <w:t>đi</w:t>
+            </w:r>
+            <w:proofErr w:type="spellEnd"/>
+            <w:r>
+              <w:rPr>
+                <w:rStyle w:val="fontstyle01"/>
+              </w:rPr>
+              <w:t xml:space="preserve"> </w:t>
+            </w:r>
+            <w:proofErr w:type="spellStart"/>
+            <w:r>
+              <w:rPr>
+                <w:rStyle w:val="fontstyle01"/>
+              </w:rPr>
+              <w:t>từ</w:t>
+            </w:r>
+            <w:proofErr w:type="spellEnd"/>
+            <w:r>
+              <w:rPr>
+                <w:rStyle w:val="fontstyle01"/>
+              </w:rPr>
+              <w:t xml:space="preserve"> </w:t>
+            </w:r>
+            <w:proofErr w:type="spellStart"/>
+            <w:r>
+              <w:rPr>
+                <w:rStyle w:val="fontstyle01"/>
+              </w:rPr>
+              <w:t>trạm</w:t>
+            </w:r>
+            <w:proofErr w:type="spellEnd"/>
+            <w:r>
+              <w:rPr>
+                <w:rStyle w:val="fontstyle01"/>
+              </w:rPr>
+              <w:t xml:space="preserve"> </w:t>
+            </w:r>
+            <w:proofErr w:type="gramStart"/>
+            <w:r>
+              <w:rPr>
+                <w:rStyle w:val="fontstyle01"/>
+              </w:rPr>
+              <w:t>A</w:t>
+            </w:r>
+            <w:proofErr w:type="gramEnd"/>
+            <w:r>
+              <w:rPr>
+                <w:rStyle w:val="fontstyle01"/>
+              </w:rPr>
+              <w:t xml:space="preserve"> </w:t>
+            </w:r>
+            <w:proofErr w:type="spellStart"/>
+            <w:r>
+              <w:rPr>
+                <w:rStyle w:val="fontstyle01"/>
+              </w:rPr>
+              <w:t>đến</w:t>
+            </w:r>
+            <w:proofErr w:type="spellEnd"/>
+            <w:r>
+              <w:rPr>
+                <w:rStyle w:val="fontstyle01"/>
+              </w:rPr>
+              <w:t xml:space="preserve"> </w:t>
+            </w:r>
+            <w:proofErr w:type="spellStart"/>
+            <w:r>
+              <w:rPr>
+                <w:rStyle w:val="fontstyle01"/>
+              </w:rPr>
+              <w:t>trạm</w:t>
+            </w:r>
+            <w:proofErr w:type="spellEnd"/>
+            <w:r>
+              <w:rPr>
+                <w:rStyle w:val="fontstyle01"/>
+              </w:rPr>
+              <w:t xml:space="preserve"> B, </w:t>
+            </w:r>
+            <w:proofErr w:type="spellStart"/>
+            <w:r>
+              <w:rPr>
+                <w:rStyle w:val="fontstyle01"/>
+              </w:rPr>
+              <w:t>sau</w:t>
+            </w:r>
+            <w:proofErr w:type="spellEnd"/>
+            <w:r>
+              <w:rPr>
+                <w:rStyle w:val="fontstyle01"/>
+              </w:rPr>
+              <w:t xml:space="preserve"> </w:t>
+            </w:r>
+            <w:proofErr w:type="spellStart"/>
+            <w:r>
+              <w:rPr>
+                <w:rStyle w:val="fontstyle01"/>
+              </w:rPr>
+              <w:t>đó</w:t>
+            </w:r>
+            <w:proofErr w:type="spellEnd"/>
+            <w:r>
+              <w:rPr>
+                <w:color w:val="000000"/>
+                <w:sz w:val="26"/>
+                <w:szCs w:val="26"/>
+              </w:rPr>
+              <w:t xml:space="preserve"> </w:t>
+            </w:r>
+            <w:proofErr w:type="spellStart"/>
+            <w:r>
+              <w:rPr>
+                <w:rStyle w:val="fontstyle01"/>
+              </w:rPr>
+              <w:t>chọn</w:t>
+            </w:r>
+            <w:proofErr w:type="spellEnd"/>
+            <w:r>
+              <w:rPr>
+                <w:rStyle w:val="fontstyle01"/>
+              </w:rPr>
+              <w:t xml:space="preserve"> </w:t>
+            </w:r>
+            <w:proofErr w:type="spellStart"/>
+            <w:r>
+              <w:rPr>
+                <w:rStyle w:val="fontstyle01"/>
+              </w:rPr>
+              <w:t>một</w:t>
+            </w:r>
+            <w:proofErr w:type="spellEnd"/>
+            <w:r>
+              <w:rPr>
+                <w:rStyle w:val="fontstyle01"/>
+              </w:rPr>
+              <w:t xml:space="preserve"> </w:t>
+            </w:r>
+            <w:proofErr w:type="spellStart"/>
+            <w:r>
+              <w:rPr>
+                <w:rStyle w:val="fontstyle01"/>
+              </w:rPr>
+              <w:t>vài</w:t>
+            </w:r>
+            <w:proofErr w:type="spellEnd"/>
+            <w:r>
+              <w:rPr>
+                <w:rStyle w:val="fontstyle01"/>
+              </w:rPr>
+              <w:t xml:space="preserve"> </w:t>
+            </w:r>
+            <w:proofErr w:type="spellStart"/>
+            <w:r>
+              <w:rPr>
+                <w:rStyle w:val="fontstyle01"/>
+              </w:rPr>
+              <w:t>tuyến</w:t>
+            </w:r>
+            <w:proofErr w:type="spellEnd"/>
+            <w:r>
+              <w:rPr>
+                <w:rStyle w:val="fontstyle01"/>
+              </w:rPr>
+              <w:t xml:space="preserve"> </w:t>
+            </w:r>
+            <w:proofErr w:type="spellStart"/>
+            <w:r>
+              <w:rPr>
+                <w:rStyle w:val="fontstyle01"/>
+              </w:rPr>
+              <w:t>đường</w:t>
+            </w:r>
+            <w:proofErr w:type="spellEnd"/>
+            <w:r>
+              <w:rPr>
+                <w:rStyle w:val="fontstyle01"/>
+              </w:rPr>
+              <w:t xml:space="preserve"> </w:t>
+            </w:r>
+            <w:proofErr w:type="spellStart"/>
+            <w:r>
+              <w:rPr>
+                <w:rStyle w:val="fontstyle01"/>
+              </w:rPr>
+              <w:t>để</w:t>
+            </w:r>
+            <w:proofErr w:type="spellEnd"/>
+            <w:r>
+              <w:rPr>
+                <w:rStyle w:val="fontstyle01"/>
+              </w:rPr>
+              <w:t xml:space="preserve"> </w:t>
+            </w:r>
+            <w:proofErr w:type="spellStart"/>
+            <w:r>
+              <w:rPr>
+                <w:rStyle w:val="fontstyle01"/>
+              </w:rPr>
+              <w:t>thiết</w:t>
+            </w:r>
+            <w:proofErr w:type="spellEnd"/>
+            <w:r>
+              <w:rPr>
+                <w:rStyle w:val="fontstyle01"/>
+              </w:rPr>
+              <w:t xml:space="preserve"> </w:t>
+            </w:r>
+            <w:proofErr w:type="spellStart"/>
+            <w:r>
+              <w:rPr>
+                <w:rStyle w:val="fontstyle01"/>
+              </w:rPr>
+              <w:t>lập</w:t>
+            </w:r>
+            <w:proofErr w:type="spellEnd"/>
+            <w:r>
+              <w:rPr>
+                <w:rStyle w:val="fontstyle01"/>
+              </w:rPr>
+              <w:t xml:space="preserve"> </w:t>
+            </w:r>
+            <w:proofErr w:type="spellStart"/>
+            <w:r>
+              <w:rPr>
+                <w:rStyle w:val="fontstyle01"/>
+              </w:rPr>
+              <w:t>các</w:t>
+            </w:r>
+            <w:proofErr w:type="spellEnd"/>
+            <w:r>
+              <w:rPr>
+                <w:rStyle w:val="fontstyle01"/>
+              </w:rPr>
+              <w:t xml:space="preserve"> </w:t>
+            </w:r>
+            <w:proofErr w:type="spellStart"/>
+            <w:r>
+              <w:rPr>
+                <w:rStyle w:val="fontstyle01"/>
+              </w:rPr>
+              <w:t>đường</w:t>
+            </w:r>
+            <w:proofErr w:type="spellEnd"/>
+            <w:r>
+              <w:rPr>
+                <w:rStyle w:val="fontstyle01"/>
+              </w:rPr>
+              <w:t xml:space="preserve"> </w:t>
+            </w:r>
+            <w:proofErr w:type="spellStart"/>
+            <w:r>
+              <w:rPr>
+                <w:rStyle w:val="fontstyle01"/>
+              </w:rPr>
+              <w:t>đi</w:t>
+            </w:r>
+            <w:proofErr w:type="spellEnd"/>
+            <w:r>
+              <w:rPr>
+                <w:rStyle w:val="fontstyle01"/>
+              </w:rPr>
+              <w:t xml:space="preserve">. </w:t>
+            </w:r>
+            <w:proofErr w:type="spellStart"/>
+            <w:r>
+              <w:rPr>
+                <w:rStyle w:val="fontstyle01"/>
+              </w:rPr>
+              <w:t>Mỗi</w:t>
+            </w:r>
+            <w:proofErr w:type="spellEnd"/>
+            <w:r>
+              <w:rPr>
+                <w:rStyle w:val="fontstyle01"/>
+              </w:rPr>
+              <w:t xml:space="preserve"> </w:t>
+            </w:r>
+            <w:proofErr w:type="spellStart"/>
+            <w:r>
+              <w:rPr>
+                <w:rStyle w:val="fontstyle01"/>
+              </w:rPr>
+              <w:t>đoạn</w:t>
+            </w:r>
+            <w:proofErr w:type="spellEnd"/>
+            <w:r>
+              <w:rPr>
+                <w:rStyle w:val="fontstyle01"/>
+              </w:rPr>
+              <w:t xml:space="preserve"> </w:t>
+            </w:r>
+            <w:proofErr w:type="spellStart"/>
+            <w:r>
+              <w:rPr>
+                <w:rStyle w:val="fontstyle01"/>
+              </w:rPr>
+              <w:t>đường</w:t>
+            </w:r>
+            <w:proofErr w:type="spellEnd"/>
+            <w:r>
+              <w:rPr>
+                <w:rStyle w:val="fontstyle01"/>
+              </w:rPr>
+              <w:t xml:space="preserve"> </w:t>
+            </w:r>
+            <w:proofErr w:type="spellStart"/>
+            <w:r>
+              <w:rPr>
+                <w:rStyle w:val="fontstyle01"/>
+              </w:rPr>
+              <w:t>đi</w:t>
+            </w:r>
+            <w:proofErr w:type="spellEnd"/>
+            <w:r>
+              <w:rPr>
+                <w:rStyle w:val="fontstyle01"/>
+              </w:rPr>
+              <w:t xml:space="preserve"> </w:t>
+            </w:r>
+            <w:proofErr w:type="spellStart"/>
+            <w:r>
+              <w:rPr>
+                <w:rStyle w:val="fontstyle01"/>
+              </w:rPr>
+              <w:t>được</w:t>
+            </w:r>
+            <w:proofErr w:type="spellEnd"/>
+            <w:r>
+              <w:rPr>
+                <w:rStyle w:val="fontstyle01"/>
+              </w:rPr>
+              <w:t xml:space="preserve"> </w:t>
+            </w:r>
+            <w:proofErr w:type="spellStart"/>
+            <w:r>
+              <w:rPr>
+                <w:rStyle w:val="fontstyle01"/>
+              </w:rPr>
+              <w:t>ghi</w:t>
+            </w:r>
+            <w:proofErr w:type="spellEnd"/>
+            <w:r>
+              <w:rPr>
+                <w:rStyle w:val="fontstyle01"/>
+              </w:rPr>
+              <w:t xml:space="preserve"> </w:t>
+            </w:r>
+            <w:proofErr w:type="spellStart"/>
+            <w:r>
+              <w:rPr>
+                <w:rStyle w:val="fontstyle01"/>
+              </w:rPr>
+              <w:t>nhận</w:t>
+            </w:r>
+            <w:proofErr w:type="spellEnd"/>
+            <w:r>
+              <w:rPr>
+                <w:rStyle w:val="fontstyle01"/>
+              </w:rPr>
+              <w:t xml:space="preserve"> </w:t>
+            </w:r>
+            <w:proofErr w:type="spellStart"/>
+            <w:r>
+              <w:rPr>
+                <w:rStyle w:val="fontstyle01"/>
+              </w:rPr>
+              <w:t>thêm</w:t>
+            </w:r>
+            <w:proofErr w:type="spellEnd"/>
+            <w:r>
+              <w:rPr>
+                <w:rStyle w:val="fontstyle01"/>
+              </w:rPr>
+              <w:t xml:space="preserve"> </w:t>
+            </w:r>
+            <w:proofErr w:type="spellStart"/>
+            <w:r>
+              <w:rPr>
+                <w:rStyle w:val="fontstyle01"/>
+              </w:rPr>
+              <w:t>thông</w:t>
+            </w:r>
+            <w:proofErr w:type="spellEnd"/>
+            <w:r>
+              <w:rPr>
+                <w:rStyle w:val="fontstyle01"/>
+              </w:rPr>
+              <w:t xml:space="preserve"> tin </w:t>
+            </w:r>
+            <w:proofErr w:type="spellStart"/>
+            <w:r>
+              <w:rPr>
+                <w:rStyle w:val="fontstyle01"/>
+              </w:rPr>
+              <w:t>bao</w:t>
+            </w:r>
+            <w:proofErr w:type="spellEnd"/>
+            <w:r>
+              <w:rPr>
+                <w:rStyle w:val="fontstyle01"/>
+              </w:rPr>
+              <w:t xml:space="preserve"> </w:t>
+            </w:r>
+            <w:proofErr w:type="spellStart"/>
+            <w:r>
+              <w:rPr>
+                <w:rStyle w:val="fontstyle01"/>
+              </w:rPr>
+              <w:t>gồm</w:t>
+            </w:r>
+            <w:proofErr w:type="spellEnd"/>
+            <w:r>
+              <w:rPr>
+                <w:rStyle w:val="fontstyle01"/>
+              </w:rPr>
+              <w:t xml:space="preserve"> chi </w:t>
+            </w:r>
+            <w:proofErr w:type="spellStart"/>
+            <w:r>
+              <w:rPr>
+                <w:rStyle w:val="fontstyle01"/>
+              </w:rPr>
+              <w:t>phí</w:t>
+            </w:r>
+            <w:proofErr w:type="spellEnd"/>
+            <w:r>
+              <w:rPr>
+                <w:rStyle w:val="fontstyle01"/>
+              </w:rPr>
+              <w:t xml:space="preserve">, </w:t>
+            </w:r>
+            <w:proofErr w:type="spellStart"/>
+            <w:r>
+              <w:rPr>
+                <w:rStyle w:val="fontstyle01"/>
+              </w:rPr>
+              <w:t>tỉ</w:t>
+            </w:r>
+            <w:proofErr w:type="spellEnd"/>
+            <w:r>
+              <w:rPr>
+                <w:rStyle w:val="fontstyle01"/>
+              </w:rPr>
+              <w:t xml:space="preserve"> </w:t>
+            </w:r>
+            <w:proofErr w:type="spellStart"/>
+            <w:r>
+              <w:rPr>
+                <w:rStyle w:val="fontstyle01"/>
+              </w:rPr>
+              <w:t>lệ</w:t>
+            </w:r>
+            <w:proofErr w:type="spellEnd"/>
+            <w:r>
+              <w:rPr>
+                <w:rStyle w:val="fontstyle01"/>
+              </w:rPr>
+              <w:t xml:space="preserve"> </w:t>
+            </w:r>
+            <w:proofErr w:type="spellStart"/>
+            <w:r>
+              <w:rPr>
+                <w:rStyle w:val="fontstyle01"/>
+              </w:rPr>
+              <w:t>đón</w:t>
+            </w:r>
+            <w:proofErr w:type="spellEnd"/>
+            <w:r>
+              <w:rPr>
+                <w:rStyle w:val="fontstyle01"/>
+              </w:rPr>
+              <w:t xml:space="preserve"> </w:t>
+            </w:r>
+            <w:proofErr w:type="spellStart"/>
+            <w:r>
+              <w:rPr>
+                <w:rStyle w:val="fontstyle01"/>
+              </w:rPr>
+              <w:t>khách</w:t>
+            </w:r>
+            <w:proofErr w:type="spellEnd"/>
+            <w:r>
+              <w:rPr>
+                <w:rStyle w:val="fontstyle01"/>
+              </w:rPr>
+              <w:t xml:space="preserve"> </w:t>
+            </w:r>
+            <w:proofErr w:type="spellStart"/>
+            <w:r>
+              <w:rPr>
+                <w:rStyle w:val="fontstyle01"/>
+              </w:rPr>
+              <w:t>tiềm</w:t>
+            </w:r>
+            <w:proofErr w:type="spellEnd"/>
+            <w:r>
+              <w:rPr>
+                <w:rStyle w:val="fontstyle01"/>
+              </w:rPr>
+              <w:t xml:space="preserve"> </w:t>
+            </w:r>
+            <w:proofErr w:type="spellStart"/>
+            <w:r>
+              <w:rPr>
+                <w:rStyle w:val="fontstyle01"/>
+              </w:rPr>
+              <w:t>năng</w:t>
+            </w:r>
+            <w:proofErr w:type="spellEnd"/>
+            <w:r>
+              <w:rPr>
+                <w:rStyle w:val="fontstyle01"/>
+              </w:rPr>
+              <w:t xml:space="preserve">, </w:t>
+            </w:r>
+            <w:proofErr w:type="spellStart"/>
+            <w:r>
+              <w:rPr>
+                <w:rStyle w:val="fontstyle01"/>
+              </w:rPr>
+              <w:t>số</w:t>
+            </w:r>
+            <w:proofErr w:type="spellEnd"/>
+            <w:r>
+              <w:rPr>
+                <w:rStyle w:val="fontstyle01"/>
+              </w:rPr>
+              <w:t xml:space="preserve"> km.</w:t>
+            </w:r>
+            <w:r>
+              <w:t xml:space="preserve"> </w:t>
+            </w:r>
+            <w:proofErr w:type="spellStart"/>
+            <w:r>
+              <w:t>Nhân</w:t>
+            </w:r>
+            <w:proofErr w:type="spellEnd"/>
+            <w:r>
+              <w:t xml:space="preserve"> </w:t>
+            </w:r>
+            <w:proofErr w:type="spellStart"/>
+            <w:r>
+              <w:t>viên</w:t>
+            </w:r>
+            <w:proofErr w:type="spellEnd"/>
+            <w:r>
+              <w:t xml:space="preserve"> </w:t>
+            </w:r>
+            <w:proofErr w:type="spellStart"/>
+            <w:r>
+              <w:t>lưu</w:t>
+            </w:r>
+            <w:proofErr w:type="spellEnd"/>
+            <w:r>
+              <w:t xml:space="preserve"> </w:t>
+            </w:r>
+            <w:proofErr w:type="spellStart"/>
+            <w:r>
+              <w:t>trữ</w:t>
+            </w:r>
+            <w:proofErr w:type="spellEnd"/>
+            <w:r>
+              <w:t xml:space="preserve"> </w:t>
+            </w:r>
+            <w:proofErr w:type="spellStart"/>
+            <w:r>
+              <w:t>thông</w:t>
+            </w:r>
+            <w:proofErr w:type="spellEnd"/>
+            <w:r>
+              <w:t xml:space="preserve"> tin </w:t>
+            </w:r>
+            <w:proofErr w:type="spellStart"/>
+            <w:r>
+              <w:t>và</w:t>
+            </w:r>
+            <w:proofErr w:type="spellEnd"/>
+            <w:r>
+              <w:t xml:space="preserve"> </w:t>
+            </w:r>
+            <w:proofErr w:type="spellStart"/>
+            <w:r>
+              <w:t>xác</w:t>
+            </w:r>
+            <w:proofErr w:type="spellEnd"/>
+            <w:r>
+              <w:t xml:space="preserve"> </w:t>
+            </w:r>
+            <w:proofErr w:type="spellStart"/>
+            <w:r>
+              <w:t>nhận</w:t>
+            </w:r>
+            <w:proofErr w:type="spellEnd"/>
+            <w:r>
+              <w:t xml:space="preserve"> </w:t>
+            </w:r>
+            <w:proofErr w:type="spellStart"/>
+            <w:r>
+              <w:t>đặt</w:t>
+            </w:r>
+            <w:proofErr w:type="spellEnd"/>
+            <w:r>
+              <w:t xml:space="preserve"> </w:t>
+            </w:r>
+            <w:proofErr w:type="spellStart"/>
+            <w:r>
+              <w:t>phòng</w:t>
+            </w:r>
+            <w:proofErr w:type="spellEnd"/>
+            <w:r>
+              <w:t xml:space="preserve"> </w:t>
+            </w:r>
+            <w:proofErr w:type="spellStart"/>
+            <w:r>
+              <w:t>từ</w:t>
+            </w:r>
+            <w:proofErr w:type="spellEnd"/>
+            <w:r>
+              <w:t xml:space="preserve"> </w:t>
+            </w:r>
+            <w:proofErr w:type="spellStart"/>
+            <w:r>
+              <w:t>khách</w:t>
+            </w:r>
+            <w:proofErr w:type="spellEnd"/>
+            <w:r>
+              <w:t xml:space="preserve"> </w:t>
+            </w:r>
+            <w:proofErr w:type="spellStart"/>
+            <w:r>
+              <w:t>hàng</w:t>
+            </w:r>
+            <w:proofErr w:type="spellEnd"/>
+            <w:r>
+              <w:t>.</w:t>
+            </w:r>
+          </w:p>
+          <w:p>
+            <w:pPr>
+              <w:pStyle w:val="MyTable1"/>
+              <w:numPr>
+                <w:ilvl w:val="0"/>
+                <w:numId w:val="22"/>
+              </w:numPr>
+              <w:cnfStyle w:val="000000100000" w:firstRow="0" w:lastRow="0" w:firstColumn="0" w:lastColumn="0" w:oddVBand="0" w:evenVBand="0" w:oddHBand="1" w:evenHBand="0" w:firstRowFirstColumn="0" w:firstRowLastColumn="0" w:lastRowFirstColumn="0" w:lastRowLastColumn="0"/>
+            </w:pPr>
+            <w:bookmarkStart w:id="0" w:name="_GoBack"/>
+            <w:bookmarkEnd w:id="0"/>
             <w:proofErr w:type="spellStart"/>
             <w:r>
               <w:t>Thay</w:t>
@@ -4680,7 +5817,10 @@
             </w:r>
             <w:proofErr w:type="spellEnd"/>
             <w:r>
-              <w:t>: UCNV-1</w:t>
+              <w:t>: UCNV-</w:t>
+            </w:r>
+            <w:r>
+              <w:t>3</w:t>
             </w:r>
           </w:p>
         </w:tc>
@@ -4953,6 +6093,7 @@
             </w:pPr>
             <w:proofErr w:type="spellStart"/>
             <w:r>
+              <w:lastRenderedPageBreak/>
               <w:t>Dòng</w:t>
             </w:r>
             <w:proofErr w:type="spellEnd"/>
@@ -5353,7 +6494,6 @@
             </w:pPr>
             <w:proofErr w:type="spellStart"/>
             <w:r>
-              <w:lastRenderedPageBreak/>
               <w:t>Tên</w:t>
             </w:r>
             <w:proofErr w:type="spellEnd"/>
@@ -5432,7 +6572,10 @@
             </w:r>
             <w:proofErr w:type="spellEnd"/>
             <w:r>
-              <w:t>: UCNV-1</w:t>
+              <w:t>: UCNV-</w:t>
+            </w:r>
+            <w:r>
+              <w:t>4</w:t>
             </w:r>
           </w:p>
         </w:tc>
@@ -6330,7 +7473,10 @@
             </w:r>
             <w:proofErr w:type="spellEnd"/>
             <w:r>
-              <w:t>: UCNV-1</w:t>
+              <w:t>: UCNV-</w:t>
+            </w:r>
+            <w:r>
+              <w:t>5</w:t>
             </w:r>
           </w:p>
         </w:tc>
@@ -6896,7 +8042,11 @@
             </w:r>
             <w:proofErr w:type="spellEnd"/>
             <w:r>
-              <w:t>, …)</w:t>
+              <w:t xml:space="preserve">, </w:t>
+            </w:r>
+            <w:r>
+              <w:lastRenderedPageBreak/>
+              <w:t>…)</w:t>
             </w:r>
           </w:p>
         </w:tc>
@@ -6913,6 +8063,7 @@
             </w:pPr>
             <w:proofErr w:type="spellStart"/>
             <w:r>
+              <w:lastRenderedPageBreak/>
               <w:t>Dòng</w:t>
             </w:r>
             <w:proofErr w:type="spellEnd"/>
@@ -7118,7 +8269,10 @@
             </w:r>
             <w:proofErr w:type="spellEnd"/>
             <w:r>
-              <w:t>: UCNV-1</w:t>
+              <w:t>: UCNV-</w:t>
+            </w:r>
+            <w:r>
+              <w:t>6</w:t>
             </w:r>
           </w:p>
         </w:tc>
@@ -12016,9 +13170,11 @@
     <w:rsid w:val="003B4F37"/>
     <w:rsid w:val="0046471A"/>
     <w:rsid w:val="005A2380"/>
+    <w:rsid w:val="005B3FBC"/>
     <w:rsid w:val="007932C8"/>
     <w:rsid w:val="00912C31"/>
     <w:rsid w:val="00B305F4"/>
+    <w:rsid w:val="00E560B9"/>
     <w:rsid w:val="00E95B46"/>
     <w:rsid w:val="00F87763"/>
   </w:rsids>
@@ -12818,7 +13974,7 @@
 </file>
 
 <file path=customXml/itemProps2.xml><?xml version="1.0" encoding="utf-8"?>
-<ds:datastoreItem xmlns:ds="http://schemas.openxmlformats.org/officeDocument/2006/customXml" ds:itemID="{B925C107-C2D1-4532-9601-41C2F259A19F}">
+<ds:datastoreItem xmlns:ds="http://schemas.openxmlformats.org/officeDocument/2006/customXml" ds:itemID="{5110104C-3F4B-49B4-B03D-89A4D53265D6}">
   <ds:schemaRefs>
     <ds:schemaRef ds:uri="http://schemas.openxmlformats.org/officeDocument/2006/bibliography"/>
   </ds:schemaRefs>

</xml_diff>